<commit_message>
Added pdf of explanations
</commit_message>
<xml_diff>
--- a/Implementation Explanations.docx
+++ b/Implementation Explanations.docx
@@ -21,8 +21,6 @@
         </w:rPr>
         <w:t xml:space="preserve"> – Odd Number</w:t>
       </w:r>
-      <w:bookmarkStart w:id="0" w:name="_GoBack"/>
-      <w:bookmarkEnd w:id="0"/>
     </w:p>
     <w:p>
       <w:pPr>
@@ -163,8 +161,28 @@
         <w:rPr>
           <w:sz w:val="24"/>
         </w:rPr>
-        <w:t xml:space="preserve"> nor explained it, but I’ll mention why it’s useful. Being able to undo the last 7 eaten pellets could be a game mechanic that adds challenge to Pacman. </w:t>
-      </w:r>
+        <w:t xml:space="preserve"> nor explained it, but I’ll mention why it’s useful. Being able to undo the last 7 eaten pellets could be a game mechanic that adds challenge to Pacman</w:t>
+      </w:r>
+      <w:r>
+        <w:rPr>
+          <w:sz w:val="24"/>
+        </w:rPr>
+        <w:t xml:space="preserve"> by undoing progress</w:t>
+      </w:r>
+      <w:r>
+        <w:rPr>
+          <w:sz w:val="24"/>
+        </w:rPr>
+        <w:t xml:space="preserve">. </w:t>
+      </w:r>
+      <w:r>
+        <w:rPr>
+          <w:sz w:val="24"/>
+        </w:rPr>
+        <w:t>It could also be a game mechanic that helps players in case they realise they made a turn in the wrong direction and are going to be cornered by the ghosts, so they can backtrack and try again.</w:t>
+      </w:r>
+      <w:bookmarkStart w:id="0" w:name="_GoBack"/>
+      <w:bookmarkEnd w:id="0"/>
     </w:p>
     <w:p>
       <w:pPr>

</xml_diff>